<commit_message>
CV Added, decoration changed
</commit_message>
<xml_diff>
--- a/src/utilities/CV.docx
+++ b/src/utilities/CV.docx
@@ -1,14 +1,799 @@
 
 <file path=word/document.xml><?xml version="1.0" encoding="utf-8"?>
 <w:document xmlns:wpc="http://schemas.microsoft.com/office/word/2010/wordprocessingCanvas" xmlns:mc="http://schemas.openxmlformats.org/markup-compatibility/2006" xmlns:o="urn:schemas-microsoft-com:office:office" xmlns:r="http://schemas.openxmlformats.org/officeDocument/2006/relationships" xmlns:m="http://schemas.openxmlformats.org/officeDocument/2006/math" xmlns:v="urn:schemas-microsoft-com:vml" xmlns:wp14="http://schemas.microsoft.com/office/word/2010/wordprocessingDrawing" xmlns:wp="http://schemas.openxmlformats.org/drawingml/2006/wordprocessingDrawing" xmlns:w10="urn:schemas-microsoft-com:office:word" xmlns:w="http://schemas.openxmlformats.org/wordprocessingml/2006/main" xmlns:w14="http://schemas.microsoft.com/office/word/2010/wordml" xmlns:wpg="http://schemas.microsoft.com/office/word/2010/wordprocessingGroup" xmlns:wpi="http://schemas.microsoft.com/office/word/2010/wordprocessingInk" xmlns:wne="http://schemas.microsoft.com/office/word/2006/wordml" xmlns:wps="http://schemas.microsoft.com/office/word/2010/wordprocessingShape" mc:Ignorable="w14 wp14">
+  <w:background w:color="272727" w:themeColor="text1" w:themeTint="D8"/>
   <w:body>
     <w:p>
-      <w:r>
-        <w:t>MY CV IS HERE</w:t>
-      </w:r>
+      <w:pPr>
+        <w:rPr>
+          <w:b/>
+          <w:i/>
+          <w:sz w:val="36"/>
+          <w:u w:val="single"/>
+        </w:rPr>
+      </w:pPr>
+      <w:r>
+        <w:rPr>
+          <w:sz w:val="36"/>
+        </w:rPr>
+        <w:tab/>
+      </w:r>
+      <w:r>
+        <w:rPr>
+          <w:sz w:val="36"/>
+        </w:rPr>
+        <w:tab/>
+      </w:r>
+      <w:r>
+        <w:rPr>
+          <w:sz w:val="36"/>
+        </w:rPr>
+        <w:tab/>
+        <w:t xml:space="preserve">  </w:t>
+      </w:r>
+      <w:r>
+        <w:rPr>
+          <w:b/>
+          <w:i/>
+          <w:sz w:val="36"/>
+          <w:u w:val="single"/>
+        </w:rPr>
+        <w:t>CURRICULUM  VITAE</w:t>
+      </w:r>
+    </w:p>
+    <w:p>
+      <w:pPr>
+        <w:rPr>
+          <w:sz w:val="36"/>
+        </w:rPr>
+      </w:pPr>
+    </w:p>
+    <w:p>
+      <w:pPr>
+        <w:pStyle w:val="ListParagraph"/>
+        <w:numPr>
+          <w:ilvl w:val="0"/>
+          <w:numId w:val="2"/>
+        </w:numPr>
+        <w:rPr>
+          <w:sz w:val="36"/>
+        </w:rPr>
+      </w:pPr>
+      <w:r>
+        <w:rPr>
+          <w:sz w:val="36"/>
+        </w:rPr>
+        <w:t xml:space="preserve">Junior </w:t>
+      </w:r>
+      <w:r>
+        <w:rPr>
+          <w:sz w:val="36"/>
+        </w:rPr>
+        <w:t xml:space="preserve">Web Developer </w:t>
+      </w:r>
+      <w:r>
+        <w:rPr>
+          <w:sz w:val="36"/>
+        </w:rPr>
+        <w:t>-</w:t>
+      </w:r>
+    </w:p>
+    <w:p>
+      <w:pPr>
+        <w:pStyle w:val="ListParagraph"/>
+        <w:ind w:left="3240"/>
+        <w:rPr>
+          <w:sz w:val="36"/>
+        </w:rPr>
+      </w:pPr>
+    </w:p>
+    <w:p>
+      <w:pPr>
+        <w:pStyle w:val="Heading5"/>
+      </w:pPr>
+      <w:r>
+        <w:t>Personal informations</w:t>
+      </w:r>
+    </w:p>
+    <w:p>
+      <w:pPr>
+        <w:ind w:left="1980" w:hanging="1980"/>
+        <w:rPr>
+          <w:b/>
+          <w:sz w:val="32"/>
+          <w:u w:val="single"/>
+        </w:rPr>
+      </w:pPr>
+    </w:p>
+    <w:p>
+      <w:pPr>
+        <w:jc w:val="both"/>
+        <w:rPr>
+          <w:sz w:val="28"/>
+        </w:rPr>
+      </w:pPr>
+      <w:r>
+        <w:rPr>
+          <w:b/>
+          <w:sz w:val="28"/>
+        </w:rPr>
+        <w:t>Name:</w:t>
+      </w:r>
+      <w:r>
+        <w:rPr>
+          <w:b/>
+          <w:sz w:val="28"/>
+        </w:rPr>
+        <w:t xml:space="preserve"> </w:t>
+      </w:r>
+      <w:r>
+        <w:rPr>
+          <w:sz w:val="28"/>
+        </w:rPr>
+        <w:t xml:space="preserve"> </w:t>
+      </w:r>
+      <w:r>
+        <w:rPr>
+          <w:sz w:val="28"/>
+        </w:rPr>
+        <w:tab/>
+      </w:r>
+      <w:r>
+        <w:rPr>
+          <w:sz w:val="28"/>
+        </w:rPr>
+        <w:tab/>
+      </w:r>
+      <w:r>
+        <w:rPr>
+          <w:sz w:val="28"/>
+        </w:rPr>
+        <w:t>O Andrei</w:t>
+      </w:r>
+    </w:p>
+    <w:p>
+      <w:pPr>
+        <w:jc w:val="both"/>
+        <w:rPr>
+          <w:sz w:val="28"/>
+        </w:rPr>
+      </w:pPr>
+      <w:r>
+        <w:rPr>
+          <w:b/>
+          <w:sz w:val="28"/>
+        </w:rPr>
+        <w:t xml:space="preserve">Country:              </w:t>
+      </w:r>
+      <w:r>
+        <w:rPr>
+          <w:sz w:val="28"/>
+        </w:rPr>
+        <w:t>Romania</w:t>
+      </w:r>
+    </w:p>
+    <w:p>
+      <w:pPr>
+        <w:jc w:val="both"/>
+        <w:rPr>
+          <w:sz w:val="28"/>
+        </w:rPr>
+      </w:pPr>
+      <w:r>
+        <w:rPr>
+          <w:sz w:val="28"/>
+        </w:rPr>
+        <w:t>City:</w:t>
+      </w:r>
+      <w:r>
+        <w:rPr>
+          <w:sz w:val="28"/>
+        </w:rPr>
+        <w:tab/>
+      </w:r>
+      <w:r>
+        <w:rPr>
+          <w:sz w:val="28"/>
+        </w:rPr>
+        <w:tab/>
+      </w:r>
+      <w:r>
+        <w:rPr>
+          <w:sz w:val="28"/>
+        </w:rPr>
+        <w:tab/>
+      </w:r>
+      <w:r>
+        <w:rPr>
+          <w:sz w:val="28"/>
+        </w:rPr>
+        <w:t>Constanta</w:t>
+      </w:r>
+    </w:p>
+    <w:p>
+      <w:pPr>
+        <w:jc w:val="both"/>
+        <w:rPr>
+          <w:i/>
+          <w:noProof/>
+          <w:sz w:val="28"/>
+        </w:rPr>
+      </w:pPr>
+    </w:p>
+    <w:p>
+      <w:pPr>
+        <w:pStyle w:val="Heading3"/>
+      </w:pPr>
+      <w:r>
+        <w:t>Studies</w:t>
+      </w:r>
+    </w:p>
+    <w:p/>
+    <w:p>
+      <w:pPr>
+        <w:jc w:val="both"/>
+        <w:rPr>
+          <w:noProof/>
+          <w:sz w:val="28"/>
+        </w:rPr>
+      </w:pPr>
+      <w:r>
+        <w:rPr>
+          <w:noProof/>
+          <w:sz w:val="28"/>
+        </w:rPr>
+        <w:t>Bachelor of Information Technology</w:t>
+      </w:r>
+    </w:p>
+    <w:p>
+      <w:pPr>
+        <w:jc w:val="both"/>
+        <w:rPr>
+          <w:i/>
+          <w:noProof/>
+          <w:sz w:val="28"/>
+        </w:rPr>
+      </w:pPr>
+    </w:p>
+    <w:p>
+      <w:pPr>
+        <w:pStyle w:val="Heading3"/>
+        <w:rPr>
+          <w:sz w:val="28"/>
+        </w:rPr>
+      </w:pPr>
+      <w:r>
+        <w:t>Language Skills</w:t>
+      </w:r>
+    </w:p>
+    <w:p>
+      <w:pPr>
+        <w:jc w:val="both"/>
+        <w:rPr>
+          <w:b/>
+          <w:noProof/>
+          <w:sz w:val="28"/>
+        </w:rPr>
+      </w:pPr>
+    </w:p>
+    <w:p>
+      <w:pPr>
+        <w:pStyle w:val="Heading4"/>
+      </w:pPr>
+      <w:r>
+        <w:t xml:space="preserve">English </w:t>
+      </w:r>
+      <w:r>
+        <w:t>–</w:t>
+      </w:r>
+      <w:r>
+        <w:t xml:space="preserve"> Fluent</w:t>
+      </w:r>
+    </w:p>
+    <w:p>
+      <w:pPr>
+        <w:jc w:val="both"/>
+        <w:rPr>
+          <w:i/>
+          <w:noProof/>
+          <w:sz w:val="28"/>
+        </w:rPr>
+      </w:pPr>
+    </w:p>
+    <w:p>
+      <w:pPr>
+        <w:jc w:val="both"/>
+        <w:rPr>
+          <w:noProof/>
+          <w:sz w:val="28"/>
+        </w:rPr>
+      </w:pPr>
+    </w:p>
+    <w:p>
+      <w:pPr>
+        <w:jc w:val="both"/>
+        <w:rPr>
+          <w:b/>
+          <w:noProof/>
+          <w:sz w:val="32"/>
+          <w:u w:val="single"/>
+        </w:rPr>
+      </w:pPr>
+      <w:r>
+        <w:rPr>
+          <w:b/>
+          <w:noProof/>
+          <w:sz w:val="32"/>
+          <w:u w:val="single"/>
+        </w:rPr>
+        <w:t>Technologies that I had experience with</w:t>
+      </w:r>
+    </w:p>
+    <w:p>
+      <w:pPr>
+        <w:jc w:val="both"/>
+        <w:rPr>
+          <w:b/>
+          <w:noProof/>
+          <w:sz w:val="32"/>
+          <w:u w:val="single"/>
+        </w:rPr>
+      </w:pPr>
+    </w:p>
+    <w:p>
+      <w:pPr>
+        <w:jc w:val="both"/>
+        <w:rPr>
+          <w:b/>
+          <w:sz w:val="28"/>
+        </w:rPr>
+      </w:pPr>
+      <w:r>
+        <w:rPr>
+          <w:b/>
+          <w:sz w:val="28"/>
+        </w:rPr>
+        <w:t>Frontend: React, Vue.</w:t>
+      </w:r>
+    </w:p>
+    <w:p>
+      <w:pPr>
+        <w:jc w:val="both"/>
+        <w:rPr>
+          <w:b/>
+          <w:sz w:val="28"/>
+        </w:rPr>
+      </w:pPr>
+      <w:r>
+        <w:rPr>
+          <w:b/>
+          <w:sz w:val="28"/>
+        </w:rPr>
+        <w:t>Backend: Laravel (PHP 7), SpringBoot (Java).</w:t>
+      </w:r>
+    </w:p>
+    <w:p>
+      <w:pPr>
+        <w:jc w:val="both"/>
+        <w:rPr>
+          <w:b/>
+          <w:sz w:val="28"/>
+        </w:rPr>
+      </w:pPr>
+    </w:p>
+    <w:p>
+      <w:pPr>
+        <w:jc w:val="both"/>
+        <w:rPr>
+          <w:b/>
+          <w:sz w:val="28"/>
+        </w:rPr>
+      </w:pPr>
+    </w:p>
+    <w:p>
+      <w:pPr>
+        <w:jc w:val="both"/>
+        <w:rPr>
+          <w:b/>
+          <w:sz w:val="28"/>
+        </w:rPr>
+      </w:pPr>
+    </w:p>
+    <w:p>
+      <w:pPr>
+        <w:jc w:val="both"/>
+        <w:rPr>
+          <w:b/>
+          <w:sz w:val="28"/>
+        </w:rPr>
+      </w:pPr>
+    </w:p>
+    <w:p>
+      <w:pPr>
+        <w:ind w:left="720"/>
+        <w:jc w:val="both"/>
+        <w:rPr>
+          <w:b/>
+        </w:rPr>
+      </w:pPr>
+    </w:p>
+    <w:p>
+      <w:pPr>
+        <w:ind w:left="720"/>
+        <w:jc w:val="both"/>
+        <w:rPr>
+          <w:b/>
+        </w:rPr>
+      </w:pPr>
+    </w:p>
+    <w:p>
+      <w:pPr>
+        <w:ind w:left="720" w:firstLine="720"/>
+        <w:rPr>
+          <w:b/>
+        </w:rPr>
+      </w:pPr>
+      <w:r>
+        <w:rPr>
+          <w:b/>
+        </w:rPr>
+        <w:t xml:space="preserve">„I know </w:t>
+      </w:r>
+      <w:r>
+        <w:rPr>
+          <w:b/>
+        </w:rPr>
+        <w:t xml:space="preserve">this might not be the most complex </w:t>
+      </w:r>
+      <w:r>
+        <w:rPr>
+          <w:b/>
+        </w:rPr>
+        <w:t>content of a CV, so I thought myself that I could share some images of a personal project (E-Commerce App) that I’m working on right now</w:t>
+      </w:r>
+      <w:r>
+        <w:rPr>
+          <w:b/>
+        </w:rPr>
+        <w:t xml:space="preserve"> (not the best design yet) </w:t>
+      </w:r>
+      <w:r>
+        <w:rPr>
+          <w:b/>
+        </w:rPr>
+        <w:t>.”</w:t>
+      </w:r>
+    </w:p>
+    <w:p>
+      <w:pPr>
+        <w:ind w:left="720" w:firstLine="720"/>
+        <w:rPr>
+          <w:b/>
+        </w:rPr>
+      </w:pPr>
+    </w:p>
+    <w:p>
+      <w:pPr>
+        <w:ind w:left="720" w:firstLine="720"/>
+        <w:rPr>
+          <w:b/>
+        </w:rPr>
+      </w:pPr>
+    </w:p>
+    <w:p>
+      <w:pPr>
+        <w:ind w:left="720" w:firstLine="720"/>
+        <w:rPr>
+          <w:b/>
+        </w:rPr>
+      </w:pPr>
+    </w:p>
+    <w:p>
+      <w:pPr>
+        <w:ind w:left="720" w:firstLine="720"/>
+        <w:rPr>
+          <w:b/>
+        </w:rPr>
+      </w:pPr>
+    </w:p>
+    <w:p>
+      <w:pPr>
+        <w:ind w:left="720" w:firstLine="720"/>
+        <w:rPr>
+          <w:b/>
+        </w:rPr>
+      </w:pPr>
+    </w:p>
+    <w:p>
+      <w:pPr>
+        <w:ind w:left="720" w:firstLine="720"/>
+        <w:rPr>
+          <w:b/>
+        </w:rPr>
+      </w:pPr>
+    </w:p>
+    <w:p>
+      <w:pPr>
+        <w:jc w:val="both"/>
+        <w:rPr>
+          <w:b/>
+          <w:noProof/>
+          <w:sz w:val="40"/>
+          <w:szCs w:val="40"/>
+        </w:rPr>
+      </w:pPr>
+    </w:p>
+    <w:p>
+      <w:pPr>
+        <w:jc w:val="both"/>
+        <w:rPr>
+          <w:b/>
+          <w:noProof/>
+          <w:sz w:val="28"/>
+        </w:rPr>
+      </w:pPr>
+    </w:p>
+    <w:p>
+      <w:pPr>
+        <w:jc w:val="both"/>
+        <w:rPr>
+          <w:noProof/>
+          <w:sz w:val="28"/>
+        </w:rPr>
+      </w:pPr>
+      <w:r>
+        <w:rPr>
+          <w:noProof/>
+          <w:sz w:val="28"/>
+          <w:lang w:val="en-US" w:eastAsia="en-US"/>
+        </w:rPr>
+        <w:drawing>
+          <wp:inline distT="0" distB="0" distL="0" distR="0">
+            <wp:extent cx="5943600" cy="2842260"/>
+            <wp:effectExtent l="0" t="0" r="0" b="0"/>
+            <wp:docPr id="2" name="Picture 2"/>
+            <wp:cNvGraphicFramePr>
+              <a:graphicFrameLocks xmlns:a="http://schemas.openxmlformats.org/drawingml/2006/main" noChangeAspect="1"/>
+            </wp:cNvGraphicFramePr>
+            <a:graphic xmlns:a="http://schemas.openxmlformats.org/drawingml/2006/main">
+              <a:graphicData uri="http://schemas.openxmlformats.org/drawingml/2006/picture">
+                <pic:pic xmlns:pic="http://schemas.openxmlformats.org/drawingml/2006/picture">
+                  <pic:nvPicPr>
+                    <pic:cNvPr id="0" name="Screenshot_2020-11-02 E-Shop.jpg"/>
+                    <pic:cNvPicPr/>
+                  </pic:nvPicPr>
+                  <pic:blipFill>
+                    <a:blip r:embed="rId6" cstate="print">
+                      <a:extLst>
+                        <a:ext uri="{28A0092B-C50C-407E-A947-70E740481C1C}">
+                          <a14:useLocalDpi xmlns:a14="http://schemas.microsoft.com/office/drawing/2010/main" val="0"/>
+                        </a:ext>
+                      </a:extLst>
+                    </a:blip>
+                    <a:stretch>
+                      <a:fillRect/>
+                    </a:stretch>
+                  </pic:blipFill>
+                  <pic:spPr>
+                    <a:xfrm>
+                      <a:off x="0" y="0"/>
+                      <a:ext cx="5943600" cy="2842260"/>
+                    </a:xfrm>
+                    <a:prstGeom prst="rect">
+                      <a:avLst/>
+                    </a:prstGeom>
+                  </pic:spPr>
+                </pic:pic>
+              </a:graphicData>
+            </a:graphic>
+          </wp:inline>
+        </w:drawing>
+      </w:r>
+    </w:p>
+    <w:p/>
+    <w:p/>
+    <w:p>
+      <w:r>
+        <w:tab/>
+        <w:t xml:space="preserve">„Here is the landing page. We can see the Navigation Menu Bar, which changes whenever you scroll below 50px from the top of  the screen (now it’s changed), a big warmy title that welcomes </w:t>
+      </w:r>
+      <w:r>
+        <w:t>the customer, and the big button on the center waiting to be clicked!”</w:t>
+      </w:r>
+    </w:p>
+    <w:p/>
+    <w:p/>
+    <w:p>
+      <w:r>
+        <w:rPr>
+          <w:noProof/>
+          <w:lang w:val="en-US" w:eastAsia="en-US"/>
+        </w:rPr>
+        <w:drawing>
+          <wp:inline distT="0" distB="0" distL="0" distR="0">
+            <wp:extent cx="5943600" cy="2842260"/>
+            <wp:effectExtent l="0" t="0" r="0" b="0"/>
+            <wp:docPr id="3" name="Picture 3"/>
+            <wp:cNvGraphicFramePr>
+              <a:graphicFrameLocks xmlns:a="http://schemas.openxmlformats.org/drawingml/2006/main" noChangeAspect="1"/>
+            </wp:cNvGraphicFramePr>
+            <a:graphic xmlns:a="http://schemas.openxmlformats.org/drawingml/2006/main">
+              <a:graphicData uri="http://schemas.openxmlformats.org/drawingml/2006/picture">
+                <pic:pic xmlns:pic="http://schemas.openxmlformats.org/drawingml/2006/picture">
+                  <pic:nvPicPr>
+                    <pic:cNvPr id="0" name="Screenshot_2020-11-02 E-Shop(1).png"/>
+                    <pic:cNvPicPr/>
+                  </pic:nvPicPr>
+                  <pic:blipFill>
+                    <a:blip r:embed="rId7" cstate="print">
+                      <a:extLst>
+                        <a:ext uri="{28A0092B-C50C-407E-A947-70E740481C1C}">
+                          <a14:useLocalDpi xmlns:a14="http://schemas.microsoft.com/office/drawing/2010/main" val="0"/>
+                        </a:ext>
+                      </a:extLst>
+                    </a:blip>
+                    <a:stretch>
+                      <a:fillRect/>
+                    </a:stretch>
+                  </pic:blipFill>
+                  <pic:spPr>
+                    <a:xfrm>
+                      <a:off x="0" y="0"/>
+                      <a:ext cx="5943600" cy="2842260"/>
+                    </a:xfrm>
+                    <a:prstGeom prst="rect">
+                      <a:avLst/>
+                    </a:prstGeom>
+                  </pic:spPr>
+                </pic:pic>
+              </a:graphicData>
+            </a:graphic>
+          </wp:inline>
+        </w:drawing>
+      </w:r>
+    </w:p>
+    <w:p/>
+    <w:p>
+      <w:r>
+        <w:tab/>
+        <w:t>„After the button gets triggered we’re entering into the Shop page where we can see the categories from which we can choose to visualize and maybe buy...”</w:t>
+      </w:r>
+    </w:p>
+    <w:p/>
+    <w:p/>
+    <w:p/>
+    <w:p/>
+    <w:p>
+      <w:r>
+        <w:rPr>
+          <w:noProof/>
+          <w:lang w:val="en-US" w:eastAsia="en-US"/>
+        </w:rPr>
+        <w:drawing>
+          <wp:inline distT="0" distB="0" distL="0" distR="0">
+            <wp:extent cx="5943600" cy="2842260"/>
+            <wp:effectExtent l="0" t="0" r="0" b="0"/>
+            <wp:docPr id="4" name="Picture 4"/>
+            <wp:cNvGraphicFramePr>
+              <a:graphicFrameLocks xmlns:a="http://schemas.openxmlformats.org/drawingml/2006/main" noChangeAspect="1"/>
+            </wp:cNvGraphicFramePr>
+            <a:graphic xmlns:a="http://schemas.openxmlformats.org/drawingml/2006/main">
+              <a:graphicData uri="http://schemas.openxmlformats.org/drawingml/2006/picture">
+                <pic:pic xmlns:pic="http://schemas.openxmlformats.org/drawingml/2006/picture">
+                  <pic:nvPicPr>
+                    <pic:cNvPr id="0" name="Screenshot_2020-11-02 E-Shop(2).png"/>
+                    <pic:cNvPicPr/>
+                  </pic:nvPicPr>
+                  <pic:blipFill>
+                    <a:blip r:embed="rId8" cstate="print">
+                      <a:extLst>
+                        <a:ext uri="{28A0092B-C50C-407E-A947-70E740481C1C}">
+                          <a14:useLocalDpi xmlns:a14="http://schemas.microsoft.com/office/drawing/2010/main" val="0"/>
+                        </a:ext>
+                      </a:extLst>
+                    </a:blip>
+                    <a:stretch>
+                      <a:fillRect/>
+                    </a:stretch>
+                  </pic:blipFill>
+                  <pic:spPr>
+                    <a:xfrm>
+                      <a:off x="0" y="0"/>
+                      <a:ext cx="5943600" cy="2842260"/>
+                    </a:xfrm>
+                    <a:prstGeom prst="rect">
+                      <a:avLst/>
+                    </a:prstGeom>
+                  </pic:spPr>
+                </pic:pic>
+              </a:graphicData>
+            </a:graphic>
+          </wp:inline>
+        </w:drawing>
+      </w:r>
+    </w:p>
+    <w:p/>
+    <w:p>
+      <w:r>
+        <w:tab/>
+        <w:t>„Now, in the image above we can see the products which have been added to the cart, the price of each and the total cost of them. Also we have actions like adding more products of the named ones</w:t>
+      </w:r>
+      <w:r>
+        <w:t>, removing some or even all, and ofcourse we can do the payment</w:t>
+      </w:r>
+      <w:r>
+        <w:t xml:space="preserve"> </w:t>
+      </w:r>
+      <w:r>
+        <w:t>and get the delivery sent.”</w:t>
+      </w:r>
+    </w:p>
+    <w:p/>
+    <w:p/>
+    <w:p>
+      <w:r>
+        <w:rPr>
+          <w:noProof/>
+          <w:lang w:val="en-US" w:eastAsia="en-US"/>
+        </w:rPr>
+        <w:drawing>
+          <wp:inline distT="0" distB="0" distL="0" distR="0">
+            <wp:extent cx="5943600" cy="2842260"/>
+            <wp:effectExtent l="0" t="0" r="0" b="0"/>
+            <wp:docPr id="5" name="Picture 5"/>
+            <wp:cNvGraphicFramePr>
+              <a:graphicFrameLocks xmlns:a="http://schemas.openxmlformats.org/drawingml/2006/main" noChangeAspect="1"/>
+            </wp:cNvGraphicFramePr>
+            <a:graphic xmlns:a="http://schemas.openxmlformats.org/drawingml/2006/main">
+              <a:graphicData uri="http://schemas.openxmlformats.org/drawingml/2006/picture">
+                <pic:pic xmlns:pic="http://schemas.openxmlformats.org/drawingml/2006/picture">
+                  <pic:nvPicPr>
+                    <pic:cNvPr id="0" name="Screenshot_2020-11-02 E-Shop.png"/>
+                    <pic:cNvPicPr/>
+                  </pic:nvPicPr>
+                  <pic:blipFill>
+                    <a:blip r:embed="rId9" cstate="print">
+                      <a:extLst>
+                        <a:ext uri="{28A0092B-C50C-407E-A947-70E740481C1C}">
+                          <a14:useLocalDpi xmlns:a14="http://schemas.microsoft.com/office/drawing/2010/main" val="0"/>
+                        </a:ext>
+                      </a:extLst>
+                    </a:blip>
+                    <a:stretch>
+                      <a:fillRect/>
+                    </a:stretch>
+                  </pic:blipFill>
+                  <pic:spPr>
+                    <a:xfrm>
+                      <a:off x="0" y="0"/>
+                      <a:ext cx="5943600" cy="2842260"/>
+                    </a:xfrm>
+                    <a:prstGeom prst="rect">
+                      <a:avLst/>
+                    </a:prstGeom>
+                  </pic:spPr>
+                </pic:pic>
+              </a:graphicData>
+            </a:graphic>
+          </wp:inline>
+        </w:drawing>
+      </w:r>
+    </w:p>
+    <w:p/>
+    <w:p>
+      <w:r>
+        <w:tab/>
+        <w:t>„And last but not least, the must have tool for managing the entire app, the Data Dashboard, which in the image shows  us the name of products we have in store for the chosen category.”</w:t>
+      </w:r>
+    </w:p>
+    <w:p>
       <w:bookmarkStart w:id="0" w:name="_GoBack"/>
       <w:bookmarkEnd w:id="0"/>
-    </w:p>
+      <w:r>
+        <w:t>More to come...</w:t>
+      </w:r>
+    </w:p>
+    <w:p/>
     <w:sectPr>
       <w:pgSz w:w="12240" w:h="15840"/>
       <w:pgMar w:top="1440" w:right="1440" w:bottom="1440" w:left="1440" w:header="720" w:footer="720" w:gutter="0"/>
@@ -17,6 +802,149 @@
     </w:sectPr>
   </w:body>
 </w:document>
+</file>
+
+<file path=word/numbering.xml><?xml version="1.0" encoding="utf-8"?>
+<w:numbering xmlns:wpc="http://schemas.microsoft.com/office/word/2010/wordprocessingCanvas" xmlns:mc="http://schemas.openxmlformats.org/markup-compatibility/2006" xmlns:o="urn:schemas-microsoft-com:office:office" xmlns:r="http://schemas.openxmlformats.org/officeDocument/2006/relationships" xmlns:m="http://schemas.openxmlformats.org/officeDocument/2006/math" xmlns:v="urn:schemas-microsoft-com:vml" xmlns:wp14="http://schemas.microsoft.com/office/word/2010/wordprocessingDrawing" xmlns:wp="http://schemas.openxmlformats.org/drawingml/2006/wordprocessingDrawing" xmlns:w10="urn:schemas-microsoft-com:office:word" xmlns:w="http://schemas.openxmlformats.org/wordprocessingml/2006/main" xmlns:w14="http://schemas.microsoft.com/office/word/2010/wordml" xmlns:wpg="http://schemas.microsoft.com/office/word/2010/wordprocessingGroup" xmlns:wpi="http://schemas.microsoft.com/office/word/2010/wordprocessingInk" xmlns:wne="http://schemas.microsoft.com/office/word/2006/wordml" xmlns:wps="http://schemas.microsoft.com/office/word/2010/wordprocessingShape" mc:Ignorable="w14 wp14">
+  <w:abstractNum w:abstractNumId="0">
+    <w:nsid w:val="080A09F8"/>
+    <w:multiLevelType w:val="singleLevel"/>
+    <w:tmpl w:val="4E8A5C76"/>
+    <w:lvl w:ilvl="0">
+      <w:numFmt w:val="bullet"/>
+      <w:lvlText w:val="-"/>
+      <w:lvlJc w:val="left"/>
+      <w:pPr>
+        <w:tabs>
+          <w:tab w:val="num" w:pos="360"/>
+        </w:tabs>
+        <w:ind w:left="360" w:hanging="360"/>
+      </w:pPr>
+      <w:rPr>
+        <w:b/>
+      </w:rPr>
+    </w:lvl>
+  </w:abstractNum>
+  <w:abstractNum w:abstractNumId="1">
+    <w:nsid w:val="7F78613C"/>
+    <w:multiLevelType w:val="hybridMultilevel"/>
+    <w:tmpl w:val="69B23B8A"/>
+    <w:lvl w:ilvl="0" w:tplc="64661CA0">
+      <w:numFmt w:val="bullet"/>
+      <w:lvlText w:val="-"/>
+      <w:lvlJc w:val="left"/>
+      <w:pPr>
+        <w:ind w:left="3240" w:hanging="360"/>
+      </w:pPr>
+      <w:rPr>
+        <w:rFonts w:ascii="Times New Roman" w:eastAsia="Times New Roman" w:hAnsi="Times New Roman" w:cs="Times New Roman" w:hint="default"/>
+      </w:rPr>
+    </w:lvl>
+    <w:lvl w:ilvl="1" w:tplc="04090003" w:tentative="1">
+      <w:start w:val="1"/>
+      <w:numFmt w:val="bullet"/>
+      <w:lvlText w:val="o"/>
+      <w:lvlJc w:val="left"/>
+      <w:pPr>
+        <w:ind w:left="3960" w:hanging="360"/>
+      </w:pPr>
+      <w:rPr>
+        <w:rFonts w:ascii="Courier New" w:hAnsi="Courier New" w:cs="Courier New" w:hint="default"/>
+      </w:rPr>
+    </w:lvl>
+    <w:lvl w:ilvl="2" w:tplc="04090005" w:tentative="1">
+      <w:start w:val="1"/>
+      <w:numFmt w:val="bullet"/>
+      <w:lvlText w:val=""/>
+      <w:lvlJc w:val="left"/>
+      <w:pPr>
+        <w:ind w:left="4680" w:hanging="360"/>
+      </w:pPr>
+      <w:rPr>
+        <w:rFonts w:ascii="Wingdings" w:hAnsi="Wingdings" w:hint="default"/>
+      </w:rPr>
+    </w:lvl>
+    <w:lvl w:ilvl="3" w:tplc="04090001" w:tentative="1">
+      <w:start w:val="1"/>
+      <w:numFmt w:val="bullet"/>
+      <w:lvlText w:val=""/>
+      <w:lvlJc w:val="left"/>
+      <w:pPr>
+        <w:ind w:left="5400" w:hanging="360"/>
+      </w:pPr>
+      <w:rPr>
+        <w:rFonts w:ascii="Symbol" w:hAnsi="Symbol" w:hint="default"/>
+      </w:rPr>
+    </w:lvl>
+    <w:lvl w:ilvl="4" w:tplc="04090003" w:tentative="1">
+      <w:start w:val="1"/>
+      <w:numFmt w:val="bullet"/>
+      <w:lvlText w:val="o"/>
+      <w:lvlJc w:val="left"/>
+      <w:pPr>
+        <w:ind w:left="6120" w:hanging="360"/>
+      </w:pPr>
+      <w:rPr>
+        <w:rFonts w:ascii="Courier New" w:hAnsi="Courier New" w:cs="Courier New" w:hint="default"/>
+      </w:rPr>
+    </w:lvl>
+    <w:lvl w:ilvl="5" w:tplc="04090005" w:tentative="1">
+      <w:start w:val="1"/>
+      <w:numFmt w:val="bullet"/>
+      <w:lvlText w:val=""/>
+      <w:lvlJc w:val="left"/>
+      <w:pPr>
+        <w:ind w:left="6840" w:hanging="360"/>
+      </w:pPr>
+      <w:rPr>
+        <w:rFonts w:ascii="Wingdings" w:hAnsi="Wingdings" w:hint="default"/>
+      </w:rPr>
+    </w:lvl>
+    <w:lvl w:ilvl="6" w:tplc="04090001" w:tentative="1">
+      <w:start w:val="1"/>
+      <w:numFmt w:val="bullet"/>
+      <w:lvlText w:val=""/>
+      <w:lvlJc w:val="left"/>
+      <w:pPr>
+        <w:ind w:left="7560" w:hanging="360"/>
+      </w:pPr>
+      <w:rPr>
+        <w:rFonts w:ascii="Symbol" w:hAnsi="Symbol" w:hint="default"/>
+      </w:rPr>
+    </w:lvl>
+    <w:lvl w:ilvl="7" w:tplc="04090003" w:tentative="1">
+      <w:start w:val="1"/>
+      <w:numFmt w:val="bullet"/>
+      <w:lvlText w:val="o"/>
+      <w:lvlJc w:val="left"/>
+      <w:pPr>
+        <w:ind w:left="8280" w:hanging="360"/>
+      </w:pPr>
+      <w:rPr>
+        <w:rFonts w:ascii="Courier New" w:hAnsi="Courier New" w:cs="Courier New" w:hint="default"/>
+      </w:rPr>
+    </w:lvl>
+    <w:lvl w:ilvl="8" w:tplc="04090005" w:tentative="1">
+      <w:start w:val="1"/>
+      <w:numFmt w:val="bullet"/>
+      <w:lvlText w:val=""/>
+      <w:lvlJc w:val="left"/>
+      <w:pPr>
+        <w:ind w:left="9000" w:hanging="360"/>
+      </w:pPr>
+      <w:rPr>
+        <w:rFonts w:ascii="Wingdings" w:hAnsi="Wingdings" w:hint="default"/>
+      </w:rPr>
+    </w:lvl>
+  </w:abstractNum>
+  <w:num w:numId="1">
+    <w:abstractNumId w:val="0"/>
+    <w:lvlOverride w:ilvl="0"/>
+  </w:num>
+  <w:num w:numId="2">
+    <w:abstractNumId w:val="1"/>
+  </w:num>
+</w:numbering>
 </file>
 
 <file path=word/styles.xml><?xml version="1.0" encoding="utf-8"?>
@@ -40,9 +968,9 @@
     <w:lsdException w:name="Normal" w:semiHidden="0" w:uiPriority="0" w:unhideWhenUsed="0" w:qFormat="1"/>
     <w:lsdException w:name="heading 1" w:semiHidden="0" w:uiPriority="9" w:unhideWhenUsed="0" w:qFormat="1"/>
     <w:lsdException w:name="heading 2" w:uiPriority="9" w:qFormat="1"/>
-    <w:lsdException w:name="heading 3" w:uiPriority="9" w:qFormat="1"/>
-    <w:lsdException w:name="heading 4" w:uiPriority="9" w:qFormat="1"/>
-    <w:lsdException w:name="heading 5" w:uiPriority="9" w:qFormat="1"/>
+    <w:lsdException w:name="heading 3" w:uiPriority="0" w:qFormat="1"/>
+    <w:lsdException w:name="heading 4" w:uiPriority="0" w:qFormat="1"/>
+    <w:lsdException w:name="heading 5" w:uiPriority="0" w:qFormat="1"/>
     <w:lsdException w:name="heading 6" w:uiPriority="9" w:qFormat="1"/>
     <w:lsdException w:name="heading 7" w:uiPriority="9" w:qFormat="1"/>
     <w:lsdException w:name="heading 8" w:uiPriority="9" w:qFormat="1"/>
@@ -178,6 +1106,76 @@
   <w:style w:type="paragraph" w:default="1" w:styleId="Normal">
     <w:name w:val="Normal"/>
     <w:qFormat/>
+    <w:rsid w:val="00C20CA4"/>
+    <w:pPr>
+      <w:spacing w:after="0" w:line="240" w:lineRule="auto"/>
+    </w:pPr>
+    <w:rPr>
+      <w:rFonts w:ascii="Times New Roman" w:eastAsia="Times New Roman" w:hAnsi="Times New Roman" w:cs="Times New Roman"/>
+      <w:sz w:val="24"/>
+      <w:szCs w:val="24"/>
+      <w:lang w:val="ro-RO" w:eastAsia="ro-RO"/>
+    </w:rPr>
+  </w:style>
+  <w:style w:type="paragraph" w:styleId="Heading3">
+    <w:name w:val="heading 3"/>
+    <w:basedOn w:val="Normal"/>
+    <w:next w:val="Normal"/>
+    <w:link w:val="Heading3Char"/>
+    <w:semiHidden/>
+    <w:unhideWhenUsed/>
+    <w:qFormat/>
+    <w:rsid w:val="00C20CA4"/>
+    <w:pPr>
+      <w:keepNext/>
+      <w:jc w:val="both"/>
+      <w:outlineLvl w:val="2"/>
+    </w:pPr>
+    <w:rPr>
+      <w:b/>
+      <w:noProof/>
+      <w:sz w:val="32"/>
+      <w:u w:val="single"/>
+    </w:rPr>
+  </w:style>
+  <w:style w:type="paragraph" w:styleId="Heading4">
+    <w:name w:val="heading 4"/>
+    <w:basedOn w:val="Normal"/>
+    <w:next w:val="Normal"/>
+    <w:link w:val="Heading4Char"/>
+    <w:semiHidden/>
+    <w:unhideWhenUsed/>
+    <w:qFormat/>
+    <w:rsid w:val="00C20CA4"/>
+    <w:pPr>
+      <w:keepNext/>
+      <w:jc w:val="both"/>
+      <w:outlineLvl w:val="3"/>
+    </w:pPr>
+    <w:rPr>
+      <w:noProof/>
+      <w:sz w:val="28"/>
+    </w:rPr>
+  </w:style>
+  <w:style w:type="paragraph" w:styleId="Heading5">
+    <w:name w:val="heading 5"/>
+    <w:basedOn w:val="Normal"/>
+    <w:next w:val="Normal"/>
+    <w:link w:val="Heading5Char"/>
+    <w:semiHidden/>
+    <w:unhideWhenUsed/>
+    <w:qFormat/>
+    <w:rsid w:val="00C20CA4"/>
+    <w:pPr>
+      <w:keepNext/>
+      <w:ind w:left="1980" w:hanging="1980"/>
+      <w:outlineLvl w:val="4"/>
+    </w:pPr>
+    <w:rPr>
+      <w:b/>
+      <w:sz w:val="32"/>
+      <w:u w:val="single"/>
+    </w:rPr>
   </w:style>
   <w:style w:type="character" w:default="1" w:styleId="DefaultParagraphFont">
     <w:name w:val="Default Paragraph Font"/>
@@ -205,6 +1203,90 @@
     <w:uiPriority w:val="99"/>
     <w:semiHidden/>
     <w:unhideWhenUsed/>
+  </w:style>
+  <w:style w:type="character" w:customStyle="1" w:styleId="Heading3Char">
+    <w:name w:val="Heading 3 Char"/>
+    <w:basedOn w:val="DefaultParagraphFont"/>
+    <w:link w:val="Heading3"/>
+    <w:semiHidden/>
+    <w:rsid w:val="00C20CA4"/>
+    <w:rPr>
+      <w:rFonts w:ascii="Times New Roman" w:eastAsia="Times New Roman" w:hAnsi="Times New Roman" w:cs="Times New Roman"/>
+      <w:b/>
+      <w:noProof/>
+      <w:sz w:val="32"/>
+      <w:szCs w:val="24"/>
+      <w:u w:val="single"/>
+      <w:lang w:val="ro-RO" w:eastAsia="ro-RO"/>
+    </w:rPr>
+  </w:style>
+  <w:style w:type="character" w:customStyle="1" w:styleId="Heading4Char">
+    <w:name w:val="Heading 4 Char"/>
+    <w:basedOn w:val="DefaultParagraphFont"/>
+    <w:link w:val="Heading4"/>
+    <w:semiHidden/>
+    <w:rsid w:val="00C20CA4"/>
+    <w:rPr>
+      <w:rFonts w:ascii="Times New Roman" w:eastAsia="Times New Roman" w:hAnsi="Times New Roman" w:cs="Times New Roman"/>
+      <w:noProof/>
+      <w:sz w:val="28"/>
+      <w:szCs w:val="24"/>
+      <w:lang w:val="ro-RO" w:eastAsia="ro-RO"/>
+    </w:rPr>
+  </w:style>
+  <w:style w:type="character" w:customStyle="1" w:styleId="Heading5Char">
+    <w:name w:val="Heading 5 Char"/>
+    <w:basedOn w:val="DefaultParagraphFont"/>
+    <w:link w:val="Heading5"/>
+    <w:semiHidden/>
+    <w:rsid w:val="00C20CA4"/>
+    <w:rPr>
+      <w:rFonts w:ascii="Times New Roman" w:eastAsia="Times New Roman" w:hAnsi="Times New Roman" w:cs="Times New Roman"/>
+      <w:b/>
+      <w:sz w:val="32"/>
+      <w:szCs w:val="24"/>
+      <w:u w:val="single"/>
+      <w:lang w:val="ro-RO" w:eastAsia="ro-RO"/>
+    </w:rPr>
+  </w:style>
+  <w:style w:type="paragraph" w:styleId="ListParagraph">
+    <w:name w:val="List Paragraph"/>
+    <w:basedOn w:val="Normal"/>
+    <w:uiPriority w:val="34"/>
+    <w:qFormat/>
+    <w:rsid w:val="0088307D"/>
+    <w:pPr>
+      <w:ind w:left="720"/>
+      <w:contextualSpacing/>
+    </w:pPr>
+  </w:style>
+  <w:style w:type="paragraph" w:styleId="BalloonText">
+    <w:name w:val="Balloon Text"/>
+    <w:basedOn w:val="Normal"/>
+    <w:link w:val="BalloonTextChar"/>
+    <w:uiPriority w:val="99"/>
+    <w:semiHidden/>
+    <w:unhideWhenUsed/>
+    <w:rsid w:val="00F01BA5"/>
+    <w:rPr>
+      <w:rFonts w:ascii="Tahoma" w:hAnsi="Tahoma" w:cs="Tahoma"/>
+      <w:sz w:val="16"/>
+      <w:szCs w:val="16"/>
+    </w:rPr>
+  </w:style>
+  <w:style w:type="character" w:customStyle="1" w:styleId="BalloonTextChar">
+    <w:name w:val="Balloon Text Char"/>
+    <w:basedOn w:val="DefaultParagraphFont"/>
+    <w:link w:val="BalloonText"/>
+    <w:uiPriority w:val="99"/>
+    <w:semiHidden/>
+    <w:rsid w:val="00F01BA5"/>
+    <w:rPr>
+      <w:rFonts w:ascii="Tahoma" w:eastAsia="Times New Roman" w:hAnsi="Tahoma" w:cs="Tahoma"/>
+      <w:sz w:val="16"/>
+      <w:szCs w:val="16"/>
+      <w:lang w:val="ro-RO" w:eastAsia="ro-RO"/>
+    </w:rPr>
   </w:style>
 </w:styles>
 </file>
@@ -230,9 +1312,9 @@
     <w:lsdException w:name="Normal" w:semiHidden="0" w:uiPriority="0" w:unhideWhenUsed="0" w:qFormat="1"/>
     <w:lsdException w:name="heading 1" w:semiHidden="0" w:uiPriority="9" w:unhideWhenUsed="0" w:qFormat="1"/>
     <w:lsdException w:name="heading 2" w:uiPriority="9" w:qFormat="1"/>
-    <w:lsdException w:name="heading 3" w:uiPriority="9" w:qFormat="1"/>
-    <w:lsdException w:name="heading 4" w:uiPriority="9" w:qFormat="1"/>
-    <w:lsdException w:name="heading 5" w:uiPriority="9" w:qFormat="1"/>
+    <w:lsdException w:name="heading 3" w:uiPriority="0" w:qFormat="1"/>
+    <w:lsdException w:name="heading 4" w:uiPriority="0" w:qFormat="1"/>
+    <w:lsdException w:name="heading 5" w:uiPriority="0" w:qFormat="1"/>
     <w:lsdException w:name="heading 6" w:uiPriority="9" w:qFormat="1"/>
     <w:lsdException w:name="heading 7" w:uiPriority="9" w:qFormat="1"/>
     <w:lsdException w:name="heading 8" w:uiPriority="9" w:qFormat="1"/>
@@ -368,6 +1450,76 @@
   <w:style w:type="paragraph" w:default="1" w:styleId="Normal">
     <w:name w:val="Normal"/>
     <w:qFormat/>
+    <w:rsid w:val="00C20CA4"/>
+    <w:pPr>
+      <w:spacing w:after="0" w:line="240" w:lineRule="auto"/>
+    </w:pPr>
+    <w:rPr>
+      <w:rFonts w:ascii="Times New Roman" w:eastAsia="Times New Roman" w:hAnsi="Times New Roman" w:cs="Times New Roman"/>
+      <w:sz w:val="24"/>
+      <w:szCs w:val="24"/>
+      <w:lang w:val="ro-RO" w:eastAsia="ro-RO"/>
+    </w:rPr>
+  </w:style>
+  <w:style w:type="paragraph" w:styleId="Heading3">
+    <w:name w:val="heading 3"/>
+    <w:basedOn w:val="Normal"/>
+    <w:next w:val="Normal"/>
+    <w:link w:val="Heading3Char"/>
+    <w:semiHidden/>
+    <w:unhideWhenUsed/>
+    <w:qFormat/>
+    <w:rsid w:val="00C20CA4"/>
+    <w:pPr>
+      <w:keepNext/>
+      <w:jc w:val="both"/>
+      <w:outlineLvl w:val="2"/>
+    </w:pPr>
+    <w:rPr>
+      <w:b/>
+      <w:noProof/>
+      <w:sz w:val="32"/>
+      <w:u w:val="single"/>
+    </w:rPr>
+  </w:style>
+  <w:style w:type="paragraph" w:styleId="Heading4">
+    <w:name w:val="heading 4"/>
+    <w:basedOn w:val="Normal"/>
+    <w:next w:val="Normal"/>
+    <w:link w:val="Heading4Char"/>
+    <w:semiHidden/>
+    <w:unhideWhenUsed/>
+    <w:qFormat/>
+    <w:rsid w:val="00C20CA4"/>
+    <w:pPr>
+      <w:keepNext/>
+      <w:jc w:val="both"/>
+      <w:outlineLvl w:val="3"/>
+    </w:pPr>
+    <w:rPr>
+      <w:noProof/>
+      <w:sz w:val="28"/>
+    </w:rPr>
+  </w:style>
+  <w:style w:type="paragraph" w:styleId="Heading5">
+    <w:name w:val="heading 5"/>
+    <w:basedOn w:val="Normal"/>
+    <w:next w:val="Normal"/>
+    <w:link w:val="Heading5Char"/>
+    <w:semiHidden/>
+    <w:unhideWhenUsed/>
+    <w:qFormat/>
+    <w:rsid w:val="00C20CA4"/>
+    <w:pPr>
+      <w:keepNext/>
+      <w:ind w:left="1980" w:hanging="1980"/>
+      <w:outlineLvl w:val="4"/>
+    </w:pPr>
+    <w:rPr>
+      <w:b/>
+      <w:sz w:val="32"/>
+      <w:u w:val="single"/>
+    </w:rPr>
   </w:style>
   <w:style w:type="character" w:default="1" w:styleId="DefaultParagraphFont">
     <w:name w:val="Default Paragraph Font"/>
@@ -395,6 +1547,90 @@
     <w:uiPriority w:val="99"/>
     <w:semiHidden/>
     <w:unhideWhenUsed/>
+  </w:style>
+  <w:style w:type="character" w:customStyle="1" w:styleId="Heading3Char">
+    <w:name w:val="Heading 3 Char"/>
+    <w:basedOn w:val="DefaultParagraphFont"/>
+    <w:link w:val="Heading3"/>
+    <w:semiHidden/>
+    <w:rsid w:val="00C20CA4"/>
+    <w:rPr>
+      <w:rFonts w:ascii="Times New Roman" w:eastAsia="Times New Roman" w:hAnsi="Times New Roman" w:cs="Times New Roman"/>
+      <w:b/>
+      <w:noProof/>
+      <w:sz w:val="32"/>
+      <w:szCs w:val="24"/>
+      <w:u w:val="single"/>
+      <w:lang w:val="ro-RO" w:eastAsia="ro-RO"/>
+    </w:rPr>
+  </w:style>
+  <w:style w:type="character" w:customStyle="1" w:styleId="Heading4Char">
+    <w:name w:val="Heading 4 Char"/>
+    <w:basedOn w:val="DefaultParagraphFont"/>
+    <w:link w:val="Heading4"/>
+    <w:semiHidden/>
+    <w:rsid w:val="00C20CA4"/>
+    <w:rPr>
+      <w:rFonts w:ascii="Times New Roman" w:eastAsia="Times New Roman" w:hAnsi="Times New Roman" w:cs="Times New Roman"/>
+      <w:noProof/>
+      <w:sz w:val="28"/>
+      <w:szCs w:val="24"/>
+      <w:lang w:val="ro-RO" w:eastAsia="ro-RO"/>
+    </w:rPr>
+  </w:style>
+  <w:style w:type="character" w:customStyle="1" w:styleId="Heading5Char">
+    <w:name w:val="Heading 5 Char"/>
+    <w:basedOn w:val="DefaultParagraphFont"/>
+    <w:link w:val="Heading5"/>
+    <w:semiHidden/>
+    <w:rsid w:val="00C20CA4"/>
+    <w:rPr>
+      <w:rFonts w:ascii="Times New Roman" w:eastAsia="Times New Roman" w:hAnsi="Times New Roman" w:cs="Times New Roman"/>
+      <w:b/>
+      <w:sz w:val="32"/>
+      <w:szCs w:val="24"/>
+      <w:u w:val="single"/>
+      <w:lang w:val="ro-RO" w:eastAsia="ro-RO"/>
+    </w:rPr>
+  </w:style>
+  <w:style w:type="paragraph" w:styleId="ListParagraph">
+    <w:name w:val="List Paragraph"/>
+    <w:basedOn w:val="Normal"/>
+    <w:uiPriority w:val="34"/>
+    <w:qFormat/>
+    <w:rsid w:val="0088307D"/>
+    <w:pPr>
+      <w:ind w:left="720"/>
+      <w:contextualSpacing/>
+    </w:pPr>
+  </w:style>
+  <w:style w:type="paragraph" w:styleId="BalloonText">
+    <w:name w:val="Balloon Text"/>
+    <w:basedOn w:val="Normal"/>
+    <w:link w:val="BalloonTextChar"/>
+    <w:uiPriority w:val="99"/>
+    <w:semiHidden/>
+    <w:unhideWhenUsed/>
+    <w:rsid w:val="00F01BA5"/>
+    <w:rPr>
+      <w:rFonts w:ascii="Tahoma" w:hAnsi="Tahoma" w:cs="Tahoma"/>
+      <w:sz w:val="16"/>
+      <w:szCs w:val="16"/>
+    </w:rPr>
+  </w:style>
+  <w:style w:type="character" w:customStyle="1" w:styleId="BalloonTextChar">
+    <w:name w:val="Balloon Text Char"/>
+    <w:basedOn w:val="DefaultParagraphFont"/>
+    <w:link w:val="BalloonText"/>
+    <w:uiPriority w:val="99"/>
+    <w:semiHidden/>
+    <w:rsid w:val="00F01BA5"/>
+    <w:rPr>
+      <w:rFonts w:ascii="Tahoma" w:eastAsia="Times New Roman" w:hAnsi="Tahoma" w:cs="Tahoma"/>
+      <w:sz w:val="16"/>
+      <w:szCs w:val="16"/>
+      <w:lang w:val="ro-RO" w:eastAsia="ro-RO"/>
+    </w:rPr>
   </w:style>
 </w:styles>
 </file>
@@ -440,16 +1676,51 @@
         <a:srgbClr val="800080"/>
       </a:folHlink>
     </a:clrScheme>
-    <a:fontScheme name="Office">
+    <a:fontScheme name="Urban">
       <a:majorFont>
-        <a:latin typeface="Cambria"/>
+        <a:latin typeface="Trebuchet MS"/>
         <a:ea typeface=""/>
         <a:cs typeface=""/>
-        <a:font script="Jpan" typeface="ＭＳ ゴシック"/>
+        <a:font script="Jpan" typeface="HGｺﾞｼｯｸM"/>
+        <a:font script="Hang" typeface="맑은 고딕"/>
+        <a:font script="Hans" typeface="方正姚体"/>
+        <a:font script="Hant" typeface="微軟正黑體"/>
+        <a:font script="Arab" typeface="Tahoma"/>
+        <a:font script="Hebr" typeface="Arial"/>
+        <a:font script="Thai" typeface="Cordia New"/>
+        <a:font script="Ethi" typeface="Nyala"/>
+        <a:font script="Beng" typeface="Vrinda"/>
+        <a:font script="Gujr" typeface="Shruti"/>
+        <a:font script="Khmr" typeface="DaunPenh"/>
+        <a:font script="Knda" typeface="Tunga"/>
+        <a:font script="Guru" typeface="Raavi"/>
+        <a:font script="Cans" typeface="Euphemia"/>
+        <a:font script="Cher" typeface="Plantagenet Cherokee"/>
+        <a:font script="Yiii" typeface="Microsoft Yi Baiti"/>
+        <a:font script="Tibt" typeface="Microsoft Himalaya"/>
+        <a:font script="Thaa" typeface="MV Boli"/>
+        <a:font script="Deva" typeface="Mangal"/>
+        <a:font script="Telu" typeface="Gautami"/>
+        <a:font script="Taml" typeface="Latha"/>
+        <a:font script="Syrc" typeface="Estrangelo Edessa"/>
+        <a:font script="Orya" typeface="Kalinga"/>
+        <a:font script="Mlym" typeface="Kartika"/>
+        <a:font script="Laoo" typeface="DokChampa"/>
+        <a:font script="Sinh" typeface="Iskoola Pota"/>
+        <a:font script="Mong" typeface="Mongolian Baiti"/>
+        <a:font script="Viet" typeface="Tahoma"/>
+        <a:font script="Uigh" typeface="Microsoft Uighur"/>
+        <a:font script="Geor" typeface="Sylfaen"/>
+      </a:majorFont>
+      <a:minorFont>
+        <a:latin typeface="Georgia"/>
+        <a:ea typeface=""/>
+        <a:cs typeface=""/>
+        <a:font script="Jpan" typeface="HG明朝B"/>
         <a:font script="Hang" typeface="맑은 고딕"/>
         <a:font script="Hans" typeface="宋体"/>
         <a:font script="Hant" typeface="新細明體"/>
-        <a:font script="Arab" typeface="Times New Roman"/>
+        <a:font script="Arab" typeface="Arial"/>
         <a:font script="Hebr" typeface="Times New Roman"/>
         <a:font script="Thai" typeface="Angsana New"/>
         <a:font script="Ethi" typeface="Nyala"/>
@@ -473,41 +1744,6 @@
         <a:font script="Sinh" typeface="Iskoola Pota"/>
         <a:font script="Mong" typeface="Mongolian Baiti"/>
         <a:font script="Viet" typeface="Times New Roman"/>
-        <a:font script="Uigh" typeface="Microsoft Uighur"/>
-        <a:font script="Geor" typeface="Sylfaen"/>
-      </a:majorFont>
-      <a:minorFont>
-        <a:latin typeface="Calibri"/>
-        <a:ea typeface=""/>
-        <a:cs typeface=""/>
-        <a:font script="Jpan" typeface="ＭＳ 明朝"/>
-        <a:font script="Hang" typeface="맑은 고딕"/>
-        <a:font script="Hans" typeface="宋体"/>
-        <a:font script="Hant" typeface="新細明體"/>
-        <a:font script="Arab" typeface="Arial"/>
-        <a:font script="Hebr" typeface="Arial"/>
-        <a:font script="Thai" typeface="Cordia New"/>
-        <a:font script="Ethi" typeface="Nyala"/>
-        <a:font script="Beng" typeface="Vrinda"/>
-        <a:font script="Gujr" typeface="Shruti"/>
-        <a:font script="Khmr" typeface="DaunPenh"/>
-        <a:font script="Knda" typeface="Tunga"/>
-        <a:font script="Guru" typeface="Raavi"/>
-        <a:font script="Cans" typeface="Euphemia"/>
-        <a:font script="Cher" typeface="Plantagenet Cherokee"/>
-        <a:font script="Yiii" typeface="Microsoft Yi Baiti"/>
-        <a:font script="Tibt" typeface="Microsoft Himalaya"/>
-        <a:font script="Thaa" typeface="MV Boli"/>
-        <a:font script="Deva" typeface="Mangal"/>
-        <a:font script="Telu" typeface="Gautami"/>
-        <a:font script="Taml" typeface="Latha"/>
-        <a:font script="Syrc" typeface="Estrangelo Edessa"/>
-        <a:font script="Orya" typeface="Kalinga"/>
-        <a:font script="Mlym" typeface="Kartika"/>
-        <a:font script="Laoo" typeface="DokChampa"/>
-        <a:font script="Sinh" typeface="Iskoola Pota"/>
-        <a:font script="Mong" typeface="Mongolian Baiti"/>
-        <a:font script="Viet" typeface="Arial"/>
         <a:font script="Uigh" typeface="Microsoft Uighur"/>
         <a:font script="Geor" typeface="Sylfaen"/>
       </a:minorFont>

</xml_diff>